<commit_message>
<Feature, Bugfix> Explosion, Skills
Updated explosion prefab to use fewer particles.
Explosion now has smoke.
Sickness is now area of effect.
Added sickness grenade.
Sniper no longer fires hundreds of shots.
Martyr explodes properly.
Rebalanced weapons.
Heart beat now plays correctly.
Added MagazineEffect particles for passive skills.
Added readytouse particles for skills.
Inscribing weapons now affects combat.
Updated medic behaviour (still needs work).
Added push behaviour to mountain (still needs work).
Warlords can no longer generate warlords.
Grenade now detonates when near target.
Shot now selects random condition to apply if multiple conditions can be
triggered.
Increased adrenaline gain rate.
Reduced dash cost.
Changed swarm to create area of effect burst.
Fixed bug where armour break clips wouldn't load.
Fixed bug where accessory and inscription templates couldn't be loaded.
</commit_message>
<xml_diff>
--- a/Story/Names.docx
+++ b/Story/Names.docx
@@ -28,16 +28,485 @@
     </w:p>
     <w:p>
       <w:pPr>
-        <w:jc w:val="center"/>
-        <w:rPr>
-          <w:b/>
-          <w:bCs/>
-          <w:sz w:val="32"/>
-          <w:szCs w:val="32"/>
-          <w:u w:val="single"/>
-          <w:lang w:val="en-GB"/>
-        </w:rPr>
-      </w:pPr>
+        <w:jc w:val="left"/>
+        <w:rPr>
+          <w:b w:val="0"/>
+          <w:bCs w:val="0"/>
+          <w:sz w:val="20"/>
+          <w:szCs w:val="20"/>
+          <w:u w:val="none"/>
+          <w:lang w:val="en-GB"/>
+        </w:rPr>
+      </w:pPr>
+    </w:p>
+    <w:p>
+      <w:pPr>
+        <w:jc w:val="left"/>
+        <w:rPr>
+          <w:b w:val="0"/>
+          <w:bCs w:val="0"/>
+          <w:sz w:val="20"/>
+          <w:szCs w:val="20"/>
+          <w:u w:val="none"/>
+          <w:lang w:val="en-GB"/>
+        </w:rPr>
+      </w:pPr>
+    </w:p>
+    <w:p>
+      <w:pPr>
+        <w:jc w:val="left"/>
+        <w:rPr>
+          <w:b w:val="0"/>
+          <w:bCs w:val="0"/>
+          <w:sz w:val="20"/>
+          <w:szCs w:val="20"/>
+          <w:u w:val="none"/>
+          <w:lang w:val="en-GB"/>
+        </w:rPr>
+      </w:pPr>
+      <w:r>
+        <w:rPr>
+          <w:b w:val="0"/>
+          <w:bCs w:val="0"/>
+          <w:sz w:val="20"/>
+          <w:szCs w:val="20"/>
+          <w:u w:val="none"/>
+          <w:lang w:val="en-GB"/>
+        </w:rPr>
+        <w:t>Evenfall</w:t>
+      </w:r>
+    </w:p>
+    <w:p>
+      <w:pPr>
+        <w:jc w:val="left"/>
+        <w:rPr>
+          <w:b w:val="0"/>
+          <w:bCs w:val="0"/>
+          <w:sz w:val="20"/>
+          <w:szCs w:val="20"/>
+          <w:u w:val="none"/>
+          <w:lang w:val="en-GB"/>
+        </w:rPr>
+      </w:pPr>
+      <w:r>
+        <w:rPr>
+          <w:b w:val="0"/>
+          <w:bCs w:val="0"/>
+          <w:sz w:val="20"/>
+          <w:szCs w:val="20"/>
+          <w:u w:val="none"/>
+          <w:lang w:val="en-GB"/>
+        </w:rPr>
+        <w:t>Dimlight</w:t>
+      </w:r>
+    </w:p>
+    <w:p>
+      <w:pPr>
+        <w:jc w:val="left"/>
+        <w:rPr>
+          <w:b w:val="0"/>
+          <w:bCs w:val="0"/>
+          <w:sz w:val="20"/>
+          <w:szCs w:val="20"/>
+          <w:u w:val="none"/>
+          <w:lang w:val="en-GB"/>
+        </w:rPr>
+      </w:pPr>
+      <w:r>
+        <w:rPr>
+          <w:b w:val="0"/>
+          <w:bCs w:val="0"/>
+          <w:sz w:val="20"/>
+          <w:szCs w:val="20"/>
+          <w:u w:val="none"/>
+          <w:lang w:val="en-GB"/>
+        </w:rPr>
+        <w:t>Dimmed</w:t>
+      </w:r>
+    </w:p>
+    <w:p>
+      <w:pPr>
+        <w:jc w:val="left"/>
+        <w:rPr>
+          <w:b w:val="0"/>
+          <w:bCs w:val="0"/>
+          <w:sz w:val="20"/>
+          <w:szCs w:val="20"/>
+          <w:u w:val="none"/>
+          <w:lang w:val="en-GB"/>
+        </w:rPr>
+      </w:pPr>
+      <w:r>
+        <w:rPr>
+          <w:b w:val="0"/>
+          <w:bCs w:val="0"/>
+          <w:sz w:val="20"/>
+          <w:szCs w:val="20"/>
+          <w:u w:val="none"/>
+          <w:lang w:val="en-GB"/>
+        </w:rPr>
+        <w:t>Doomtread</w:t>
+      </w:r>
+    </w:p>
+    <w:p>
+      <w:pPr>
+        <w:jc w:val="left"/>
+        <w:rPr>
+          <w:b w:val="0"/>
+          <w:bCs w:val="0"/>
+          <w:sz w:val="20"/>
+          <w:szCs w:val="20"/>
+          <w:u w:val="none"/>
+          <w:lang w:val="en-GB"/>
+        </w:rPr>
+      </w:pPr>
+      <w:r>
+        <w:rPr>
+          <w:b w:val="0"/>
+          <w:bCs w:val="0"/>
+          <w:sz w:val="20"/>
+          <w:szCs w:val="20"/>
+          <w:u w:val="none"/>
+          <w:lang w:val="en-GB"/>
+        </w:rPr>
+        <w:t>Abysslord</w:t>
+      </w:r>
+    </w:p>
+    <w:p>
+      <w:pPr>
+        <w:jc w:val="left"/>
+        <w:rPr>
+          <w:b w:val="0"/>
+          <w:bCs w:val="0"/>
+          <w:sz w:val="20"/>
+          <w:szCs w:val="20"/>
+          <w:u w:val="none"/>
+          <w:lang w:val="en-GB"/>
+        </w:rPr>
+      </w:pPr>
+      <w:r>
+        <w:rPr>
+          <w:b w:val="0"/>
+          <w:bCs w:val="0"/>
+          <w:sz w:val="20"/>
+          <w:szCs w:val="20"/>
+          <w:u w:val="none"/>
+          <w:lang w:val="en-GB"/>
+        </w:rPr>
+        <w:t>Faithseeker</w:t>
+      </w:r>
+    </w:p>
+    <w:p>
+      <w:pPr>
+        <w:jc w:val="left"/>
+        <w:rPr>
+          <w:b w:val="0"/>
+          <w:bCs w:val="0"/>
+          <w:sz w:val="20"/>
+          <w:szCs w:val="20"/>
+          <w:u w:val="none"/>
+          <w:lang w:val="en-GB"/>
+        </w:rPr>
+      </w:pPr>
+      <w:r>
+        <w:rPr>
+          <w:b w:val="0"/>
+          <w:bCs w:val="0"/>
+          <w:sz w:val="20"/>
+          <w:szCs w:val="20"/>
+          <w:u w:val="none"/>
+          <w:lang w:val="en-GB"/>
+        </w:rPr>
+        <w:t>Potentor</w:t>
+      </w:r>
+    </w:p>
+    <w:p>
+      <w:pPr>
+        <w:jc w:val="left"/>
+        <w:rPr>
+          <w:b w:val="0"/>
+          <w:bCs w:val="0"/>
+          <w:sz w:val="20"/>
+          <w:szCs w:val="20"/>
+          <w:u w:val="none"/>
+          <w:lang w:val="en-GB"/>
+        </w:rPr>
+      </w:pPr>
+      <w:r>
+        <w:rPr>
+          <w:b w:val="0"/>
+          <w:bCs w:val="0"/>
+          <w:sz w:val="20"/>
+          <w:szCs w:val="20"/>
+          <w:u w:val="none"/>
+          <w:lang w:val="en-GB"/>
+        </w:rPr>
+        <w:t>Dryfield</w:t>
+      </w:r>
+    </w:p>
+    <w:p>
+      <w:pPr>
+        <w:jc w:val="left"/>
+        <w:rPr>
+          <w:b w:val="0"/>
+          <w:bCs w:val="0"/>
+          <w:sz w:val="20"/>
+          <w:szCs w:val="20"/>
+          <w:u w:val="none"/>
+          <w:lang w:val="en-GB"/>
+        </w:rPr>
+      </w:pPr>
+      <w:r>
+        <w:rPr>
+          <w:b w:val="0"/>
+          <w:bCs w:val="0"/>
+          <w:sz w:val="20"/>
+          <w:szCs w:val="20"/>
+          <w:u w:val="none"/>
+          <w:lang w:val="en-GB"/>
+        </w:rPr>
+        <w:t>Coldslope</w:t>
+      </w:r>
+    </w:p>
+    <w:p>
+      <w:pPr>
+        <w:jc w:val="left"/>
+        <w:rPr>
+          <w:b w:val="0"/>
+          <w:bCs w:val="0"/>
+          <w:sz w:val="20"/>
+          <w:szCs w:val="20"/>
+          <w:u w:val="none"/>
+          <w:lang w:val="en-GB"/>
+        </w:rPr>
+      </w:pPr>
+      <w:r>
+        <w:rPr>
+          <w:b w:val="0"/>
+          <w:bCs w:val="0"/>
+          <w:sz w:val="20"/>
+          <w:szCs w:val="20"/>
+          <w:u w:val="none"/>
+          <w:lang w:val="en-GB"/>
+        </w:rPr>
+        <w:t>Greyhaven</w:t>
+      </w:r>
+    </w:p>
+    <w:p>
+      <w:pPr>
+        <w:jc w:val="left"/>
+        <w:rPr>
+          <w:b w:val="0"/>
+          <w:bCs w:val="0"/>
+          <w:sz w:val="20"/>
+          <w:szCs w:val="20"/>
+          <w:u w:val="none"/>
+          <w:lang w:val="en-GB"/>
+        </w:rPr>
+      </w:pPr>
+      <w:r>
+        <w:rPr>
+          <w:b w:val="0"/>
+          <w:bCs w:val="0"/>
+          <w:sz w:val="20"/>
+          <w:szCs w:val="20"/>
+          <w:u w:val="none"/>
+          <w:lang w:val="en-GB"/>
+        </w:rPr>
+        <w:t>Brink</w:t>
+      </w:r>
+    </w:p>
+    <w:p>
+      <w:pPr>
+        <w:jc w:val="left"/>
+        <w:rPr>
+          <w:b w:val="0"/>
+          <w:bCs w:val="0"/>
+          <w:sz w:val="20"/>
+          <w:szCs w:val="20"/>
+          <w:u w:val="none"/>
+          <w:lang w:val="en-GB"/>
+        </w:rPr>
+      </w:pPr>
+      <w:r>
+        <w:rPr>
+          <w:b w:val="0"/>
+          <w:bCs w:val="0"/>
+          <w:sz w:val="20"/>
+          <w:szCs w:val="20"/>
+          <w:u w:val="none"/>
+          <w:lang w:val="en-GB"/>
+        </w:rPr>
+        <w:t>Edge</w:t>
+      </w:r>
+    </w:p>
+    <w:p>
+      <w:pPr>
+        <w:jc w:val="left"/>
+        <w:rPr>
+          <w:b w:val="0"/>
+          <w:bCs w:val="0"/>
+          <w:sz w:val="20"/>
+          <w:szCs w:val="20"/>
+          <w:u w:val="none"/>
+          <w:lang w:val="en-GB"/>
+        </w:rPr>
+      </w:pPr>
+      <w:r>
+        <w:rPr>
+          <w:b w:val="0"/>
+          <w:bCs w:val="0"/>
+          <w:sz w:val="20"/>
+          <w:szCs w:val="20"/>
+          <w:u w:val="none"/>
+          <w:lang w:val="en-GB"/>
+        </w:rPr>
+        <w:t>Brandland</w:t>
+      </w:r>
+    </w:p>
+    <w:p>
+      <w:pPr>
+        <w:jc w:val="left"/>
+        <w:rPr>
+          <w:b w:val="0"/>
+          <w:bCs w:val="0"/>
+          <w:sz w:val="20"/>
+          <w:szCs w:val="20"/>
+          <w:u w:val="none"/>
+          <w:lang w:val="en-GB"/>
+        </w:rPr>
+      </w:pPr>
+      <w:r>
+        <w:rPr>
+          <w:b w:val="0"/>
+          <w:bCs w:val="0"/>
+          <w:sz w:val="20"/>
+          <w:szCs w:val="20"/>
+          <w:u w:val="none"/>
+          <w:lang w:val="en-GB"/>
+        </w:rPr>
+        <w:t>Caustic</w:t>
+      </w:r>
+    </w:p>
+    <w:p>
+      <w:pPr>
+        <w:jc w:val="left"/>
+        <w:rPr>
+          <w:b w:val="0"/>
+          <w:bCs w:val="0"/>
+          <w:sz w:val="20"/>
+          <w:szCs w:val="20"/>
+          <w:u w:val="none"/>
+          <w:lang w:val="en-GB"/>
+        </w:rPr>
+      </w:pPr>
+      <w:r>
+        <w:rPr>
+          <w:b w:val="0"/>
+          <w:bCs w:val="0"/>
+          <w:sz w:val="20"/>
+          <w:szCs w:val="20"/>
+          <w:u w:val="none"/>
+          <w:lang w:val="en-GB"/>
+        </w:rPr>
+        <w:t>Godswater</w:t>
+      </w:r>
+    </w:p>
+    <w:p>
+      <w:pPr>
+        <w:jc w:val="left"/>
+        <w:rPr>
+          <w:b w:val="0"/>
+          <w:bCs w:val="0"/>
+          <w:sz w:val="20"/>
+          <w:szCs w:val="20"/>
+          <w:u w:val="none"/>
+          <w:lang w:val="en-GB"/>
+        </w:rPr>
+      </w:pPr>
+      <w:r>
+        <w:rPr>
+          <w:b w:val="0"/>
+          <w:bCs w:val="0"/>
+          <w:sz w:val="20"/>
+          <w:szCs w:val="20"/>
+          <w:u w:val="none"/>
+          <w:lang w:val="en-GB"/>
+        </w:rPr>
+        <w:t>Godshill</w:t>
+      </w:r>
+    </w:p>
+    <w:p>
+      <w:pPr>
+        <w:jc w:val="left"/>
+        <w:rPr>
+          <w:b w:val="0"/>
+          <w:bCs w:val="0"/>
+          <w:sz w:val="20"/>
+          <w:szCs w:val="20"/>
+          <w:u w:val="none"/>
+          <w:lang w:val="en-GB"/>
+        </w:rPr>
+      </w:pPr>
+      <w:r>
+        <w:rPr>
+          <w:b w:val="0"/>
+          <w:bCs w:val="0"/>
+          <w:sz w:val="20"/>
+          <w:szCs w:val="20"/>
+          <w:u w:val="none"/>
+          <w:lang w:val="en-GB"/>
+        </w:rPr>
+        <w:t>Devilsbane</w:t>
+      </w:r>
+    </w:p>
+    <w:p>
+      <w:pPr>
+        <w:jc w:val="left"/>
+        <w:rPr>
+          <w:b w:val="0"/>
+          <w:bCs w:val="0"/>
+          <w:sz w:val="20"/>
+          <w:szCs w:val="20"/>
+          <w:u w:val="none"/>
+          <w:lang w:val="en-GB"/>
+        </w:rPr>
+      </w:pPr>
+      <w:r>
+        <w:rPr>
+          <w:b w:val="0"/>
+          <w:bCs w:val="0"/>
+          <w:sz w:val="20"/>
+          <w:szCs w:val="20"/>
+          <w:u w:val="none"/>
+          <w:lang w:val="en-GB"/>
+        </w:rPr>
+        <w:t>Drytide</w:t>
+      </w:r>
+    </w:p>
+    <w:p>
+      <w:pPr>
+        <w:jc w:val="left"/>
+        <w:rPr>
+          <w:b w:val="0"/>
+          <w:bCs w:val="0"/>
+          <w:sz w:val="20"/>
+          <w:szCs w:val="20"/>
+          <w:u w:val="none"/>
+          <w:lang w:val="en-GB"/>
+        </w:rPr>
+      </w:pPr>
+      <w:r>
+        <w:rPr>
+          <w:b w:val="0"/>
+          <w:bCs w:val="0"/>
+          <w:sz w:val="20"/>
+          <w:szCs w:val="20"/>
+          <w:u w:val="none"/>
+          <w:lang w:val="en-GB"/>
+        </w:rPr>
+        <w:t>Badland</w:t>
+      </w:r>
     </w:p>
     <w:p>
       <w:pPr>
@@ -53,6 +522,457 @@
       </w:pPr>
       <w:bookmarkStart w:id="0" w:name="_GoBack"/>
       <w:bookmarkEnd w:id="0"/>
+    </w:p>
+    <w:p>
+      <w:pPr>
+        <w:jc w:val="left"/>
+        <w:rPr>
+          <w:b w:val="0"/>
+          <w:bCs w:val="0"/>
+          <w:sz w:val="20"/>
+          <w:szCs w:val="20"/>
+          <w:u w:val="none"/>
+          <w:lang w:val="en-GB"/>
+        </w:rPr>
+      </w:pPr>
+    </w:p>
+    <w:p>
+      <w:pPr>
+        <w:jc w:val="left"/>
+        <w:rPr>
+          <w:b w:val="0"/>
+          <w:bCs w:val="0"/>
+          <w:sz w:val="20"/>
+          <w:szCs w:val="20"/>
+          <w:u w:val="none"/>
+          <w:lang w:val="en-GB"/>
+        </w:rPr>
+      </w:pPr>
+      <w:r>
+        <w:rPr>
+          <w:b w:val="0"/>
+          <w:bCs w:val="0"/>
+          <w:sz w:val="20"/>
+          <w:szCs w:val="20"/>
+          <w:u w:val="none"/>
+          <w:lang w:val="en-GB"/>
+        </w:rPr>
+        <w:t>The day has come when we break from our fetters and reach for the sun only to find it forever out of reach.</w:t>
+      </w:r>
+    </w:p>
+    <w:p>
+      <w:pPr>
+        <w:jc w:val="left"/>
+        <w:rPr>
+          <w:b w:val="0"/>
+          <w:bCs w:val="0"/>
+          <w:sz w:val="20"/>
+          <w:szCs w:val="20"/>
+          <w:u w:val="none"/>
+          <w:lang w:val="en-GB"/>
+        </w:rPr>
+      </w:pPr>
+    </w:p>
+    <w:p>
+      <w:pPr>
+        <w:jc w:val="left"/>
+        <w:rPr>
+          <w:b w:val="0"/>
+          <w:bCs w:val="0"/>
+          <w:sz w:val="20"/>
+          <w:szCs w:val="20"/>
+          <w:u w:val="none"/>
+          <w:lang w:val="en-GB"/>
+        </w:rPr>
+      </w:pPr>
+      <w:r>
+        <w:rPr>
+          <w:b w:val="0"/>
+          <w:bCs w:val="0"/>
+          <w:sz w:val="20"/>
+          <w:szCs w:val="20"/>
+          <w:u w:val="none"/>
+          <w:lang w:val="en-GB"/>
+        </w:rPr>
+        <w:t>At the edge of the world, at the end of days, we try to better ourselves, but for what, when all that remains are the ashes of our pride.</w:t>
+      </w:r>
+    </w:p>
+    <w:p>
+      <w:pPr>
+        <w:jc w:val="left"/>
+        <w:rPr>
+          <w:b w:val="0"/>
+          <w:bCs w:val="0"/>
+          <w:sz w:val="20"/>
+          <w:szCs w:val="20"/>
+          <w:u w:val="none"/>
+          <w:lang w:val="en-GB"/>
+        </w:rPr>
+      </w:pPr>
+    </w:p>
+    <w:p>
+      <w:pPr>
+        <w:jc w:val="left"/>
+        <w:rPr>
+          <w:b w:val="0"/>
+          <w:bCs w:val="0"/>
+          <w:sz w:val="20"/>
+          <w:szCs w:val="20"/>
+          <w:u w:val="none"/>
+          <w:lang w:val="en-GB"/>
+        </w:rPr>
+      </w:pPr>
+    </w:p>
+    <w:p>
+      <w:pPr>
+        <w:jc w:val="left"/>
+        <w:rPr>
+          <w:b w:val="0"/>
+          <w:bCs w:val="0"/>
+          <w:sz w:val="20"/>
+          <w:szCs w:val="20"/>
+          <w:u w:val="none"/>
+          <w:lang w:val="en-GB"/>
+        </w:rPr>
+      </w:pPr>
+      <w:r>
+        <w:rPr>
+          <w:b w:val="0"/>
+          <w:bCs w:val="0"/>
+          <w:sz w:val="20"/>
+          <w:szCs w:val="20"/>
+          <w:u w:val="none"/>
+          <w:lang w:val="en-GB"/>
+        </w:rPr>
+        <w:t>A light drizzle starts to come down gently</w:t>
+      </w:r>
+    </w:p>
+    <w:p>
+      <w:pPr>
+        <w:jc w:val="left"/>
+        <w:rPr>
+          <w:b w:val="0"/>
+          <w:bCs w:val="0"/>
+          <w:sz w:val="20"/>
+          <w:szCs w:val="20"/>
+          <w:u w:val="none"/>
+          <w:lang w:val="en-GB"/>
+        </w:rPr>
+      </w:pPr>
+      <w:r>
+        <w:rPr>
+          <w:b w:val="0"/>
+          <w:bCs w:val="0"/>
+          <w:sz w:val="20"/>
+          <w:szCs w:val="20"/>
+          <w:u w:val="none"/>
+          <w:lang w:val="en-GB"/>
+        </w:rPr>
+        <w:t>The sky clears, and the dead sun shines down</w:t>
+      </w:r>
+    </w:p>
+    <w:p>
+      <w:pPr>
+        <w:jc w:val="left"/>
+        <w:rPr>
+          <w:b w:val="0"/>
+          <w:bCs w:val="0"/>
+          <w:sz w:val="20"/>
+          <w:szCs w:val="20"/>
+          <w:u w:val="none"/>
+          <w:lang w:val="en-GB"/>
+        </w:rPr>
+      </w:pPr>
+      <w:r>
+        <w:rPr>
+          <w:b w:val="0"/>
+          <w:bCs w:val="0"/>
+          <w:sz w:val="20"/>
+          <w:szCs w:val="20"/>
+          <w:u w:val="none"/>
+          <w:lang w:val="en-GB"/>
+        </w:rPr>
+        <w:t>A mist envelopes the land</w:t>
+      </w:r>
+    </w:p>
+    <w:p>
+      <w:pPr>
+        <w:jc w:val="left"/>
+        <w:rPr>
+          <w:b w:val="0"/>
+          <w:bCs w:val="0"/>
+          <w:sz w:val="20"/>
+          <w:szCs w:val="20"/>
+          <w:u w:val="none"/>
+          <w:lang w:val="en-GB"/>
+        </w:rPr>
+      </w:pPr>
+      <w:r>
+        <w:rPr>
+          <w:b w:val="0"/>
+          <w:bCs w:val="0"/>
+          <w:sz w:val="20"/>
+          <w:szCs w:val="20"/>
+          <w:u w:val="none"/>
+          <w:lang w:val="en-GB"/>
+        </w:rPr>
+        <w:t>Clouds of mist condense on the dry vegetation</w:t>
+      </w:r>
+    </w:p>
+    <w:p>
+      <w:pPr>
+        <w:jc w:val="left"/>
+        <w:rPr>
+          <w:b w:val="0"/>
+          <w:bCs w:val="0"/>
+          <w:sz w:val="20"/>
+          <w:szCs w:val="20"/>
+          <w:u w:val="none"/>
+          <w:lang w:val="en-GB"/>
+        </w:rPr>
+      </w:pPr>
+      <w:r>
+        <w:rPr>
+          <w:b w:val="0"/>
+          <w:bCs w:val="0"/>
+          <w:sz w:val="20"/>
+          <w:szCs w:val="20"/>
+          <w:u w:val="none"/>
+          <w:lang w:val="en-GB"/>
+        </w:rPr>
+        <w:t>Iron clouds cover the bleeding sky</w:t>
+      </w:r>
+    </w:p>
+    <w:p>
+      <w:pPr>
+        <w:jc w:val="left"/>
+        <w:rPr>
+          <w:b w:val="0"/>
+          <w:bCs w:val="0"/>
+          <w:sz w:val="20"/>
+          <w:szCs w:val="20"/>
+          <w:u w:val="none"/>
+          <w:lang w:val="en-GB"/>
+        </w:rPr>
+      </w:pPr>
+      <w:r>
+        <w:rPr>
+          <w:b w:val="0"/>
+          <w:bCs w:val="0"/>
+          <w:sz w:val="20"/>
+          <w:szCs w:val="20"/>
+          <w:u w:val="none"/>
+          <w:lang w:val="en-GB"/>
+        </w:rPr>
+        <w:t>The fury of nature rages overhead</w:t>
+      </w:r>
+    </w:p>
+    <w:p>
+      <w:pPr>
+        <w:jc w:val="left"/>
+        <w:rPr>
+          <w:b w:val="0"/>
+          <w:bCs w:val="0"/>
+          <w:sz w:val="20"/>
+          <w:szCs w:val="20"/>
+          <w:u w:val="none"/>
+          <w:lang w:val="en-GB"/>
+        </w:rPr>
+      </w:pPr>
+      <w:r>
+        <w:rPr>
+          <w:b w:val="0"/>
+          <w:bCs w:val="0"/>
+          <w:sz w:val="20"/>
+          <w:szCs w:val="20"/>
+          <w:u w:val="none"/>
+          <w:lang w:val="en-GB"/>
+        </w:rPr>
+        <w:t>A thick fog washes over the world</w:t>
+      </w:r>
+    </w:p>
+    <w:p>
+      <w:pPr>
+        <w:jc w:val="left"/>
+        <w:rPr>
+          <w:b w:val="0"/>
+          <w:bCs w:val="0"/>
+          <w:sz w:val="20"/>
+          <w:szCs w:val="20"/>
+          <w:u w:val="none"/>
+          <w:lang w:val="en-GB"/>
+        </w:rPr>
+      </w:pPr>
+      <w:r>
+        <w:rPr>
+          <w:b w:val="0"/>
+          <w:bCs w:val="0"/>
+          <w:sz w:val="20"/>
+          <w:szCs w:val="20"/>
+          <w:u w:val="none"/>
+          <w:lang w:val="en-GB"/>
+        </w:rPr>
+        <w:t>The sounds of the wasteland become muffled by thick fog</w:t>
+      </w:r>
+    </w:p>
+    <w:p>
+      <w:pPr>
+        <w:jc w:val="left"/>
+        <w:rPr>
+          <w:b w:val="0"/>
+          <w:bCs w:val="0"/>
+          <w:sz w:val="20"/>
+          <w:szCs w:val="20"/>
+          <w:u w:val="none"/>
+          <w:lang w:val="en-GB"/>
+        </w:rPr>
+      </w:pPr>
+      <w:r>
+        <w:rPr>
+          <w:b w:val="0"/>
+          <w:bCs w:val="0"/>
+          <w:sz w:val="20"/>
+          <w:szCs w:val="20"/>
+          <w:u w:val="none"/>
+          <w:lang w:val="en-GB"/>
+        </w:rPr>
+        <w:t>The sky soaks the world with torrential rain</w:t>
+      </w:r>
+    </w:p>
+    <w:p>
+      <w:pPr>
+        <w:jc w:val="left"/>
+        <w:rPr>
+          <w:b w:val="0"/>
+          <w:bCs w:val="0"/>
+          <w:sz w:val="20"/>
+          <w:szCs w:val="20"/>
+          <w:u w:val="none"/>
+          <w:lang w:val="en-GB"/>
+        </w:rPr>
+      </w:pPr>
+      <w:r>
+        <w:rPr>
+          <w:b w:val="0"/>
+          <w:bCs w:val="0"/>
+          <w:sz w:val="20"/>
+          <w:szCs w:val="20"/>
+          <w:u w:val="none"/>
+          <w:lang w:val="en-GB"/>
+        </w:rPr>
+        <w:t>Heavy rain cleans washes the blood from the devastated earth</w:t>
+      </w:r>
+    </w:p>
+    <w:p>
+      <w:pPr>
+        <w:jc w:val="left"/>
+        <w:rPr>
+          <w:b w:val="0"/>
+          <w:bCs w:val="0"/>
+          <w:sz w:val="20"/>
+          <w:szCs w:val="20"/>
+          <w:u w:val="none"/>
+          <w:lang w:val="en-GB"/>
+        </w:rPr>
+      </w:pPr>
+      <w:r>
+        <w:rPr>
+          <w:b w:val="0"/>
+          <w:bCs w:val="0"/>
+          <w:sz w:val="20"/>
+          <w:szCs w:val="20"/>
+          <w:u w:val="none"/>
+          <w:lang w:val="en-GB"/>
+        </w:rPr>
+        <w:t>Ice falls painfully from above</w:t>
+      </w:r>
+    </w:p>
+    <w:p>
+      <w:pPr>
+        <w:jc w:val="left"/>
+        <w:rPr>
+          <w:b w:val="0"/>
+          <w:bCs w:val="0"/>
+          <w:sz w:val="20"/>
+          <w:szCs w:val="20"/>
+          <w:u w:val="none"/>
+          <w:lang w:val="en-GB"/>
+        </w:rPr>
+      </w:pPr>
+      <w:r>
+        <w:rPr>
+          <w:b w:val="0"/>
+          <w:bCs w:val="0"/>
+          <w:sz w:val="20"/>
+          <w:szCs w:val="20"/>
+          <w:u w:val="none"/>
+          <w:lang w:val="en-GB"/>
+        </w:rPr>
+        <w:t>The wind moans in the peaks above</w:t>
+      </w:r>
+    </w:p>
+    <w:p>
+      <w:pPr>
+        <w:jc w:val="left"/>
+        <w:rPr>
+          <w:b w:val="0"/>
+          <w:bCs w:val="0"/>
+          <w:sz w:val="20"/>
+          <w:szCs w:val="20"/>
+          <w:u w:val="none"/>
+          <w:lang w:val="en-GB"/>
+        </w:rPr>
+      </w:pPr>
+      <w:r>
+        <w:rPr>
+          <w:b w:val="0"/>
+          <w:bCs w:val="0"/>
+          <w:sz w:val="20"/>
+          <w:szCs w:val="20"/>
+          <w:u w:val="none"/>
+          <w:lang w:val="en-GB"/>
+        </w:rPr>
+        <w:t>The clatters of falling rocks disturbed by an unseen creature echo around</w:t>
+      </w:r>
+    </w:p>
+    <w:p>
+      <w:pPr>
+        <w:jc w:val="left"/>
+        <w:rPr>
+          <w:b w:val="0"/>
+          <w:bCs w:val="0"/>
+          <w:sz w:val="20"/>
+          <w:szCs w:val="20"/>
+          <w:u w:val="none"/>
+          <w:lang w:val="en-GB"/>
+        </w:rPr>
+      </w:pPr>
+    </w:p>
+    <w:p>
+      <w:pPr>
+        <w:jc w:val="left"/>
+        <w:rPr>
+          <w:b w:val="0"/>
+          <w:bCs w:val="0"/>
+          <w:sz w:val="20"/>
+          <w:szCs w:val="20"/>
+          <w:u w:val="none"/>
+          <w:lang w:val="en-GB"/>
+        </w:rPr>
+      </w:pPr>
+    </w:p>
+    <w:p>
+      <w:pPr>
+        <w:jc w:val="left"/>
+        <w:rPr>
+          <w:b w:val="0"/>
+          <w:bCs w:val="0"/>
+          <w:sz w:val="20"/>
+          <w:szCs w:val="20"/>
+          <w:u w:val="none"/>
+          <w:lang w:val="en-GB"/>
+        </w:rPr>
+      </w:pPr>
     </w:p>
     <w:sectPr>
       <w:pgSz w:w="11906" w:h="16838"/>
@@ -69,7 +989,7 @@
   <w:docDefaults>
     <w:rPrDefault>
       <w:rPr>
-        <w:rFonts w:asciiTheme="minorHAnsi" w:hAnsiTheme="minorHAnsi" w:eastAsiaTheme="minorEastAsia" w:cstheme="minorBidi"/>
+        <w:rFonts w:ascii="Times New Roman" w:hAnsi="Times New Roman" w:eastAsia="SimSun" w:cs="Times New Roman"/>
       </w:rPr>
     </w:rPrDefault>
   </w:docDefaults>

</xml_diff>

<commit_message>
<Feature, UI> Armour, Menu, Inventories
Armour acts as shield now.
Armour upgraded through armour pieces.
No more armour plates or chest/head differentiation.
Improved main menu navigation.
Added autosave display.
</commit_message>
<xml_diff>
--- a/Story/Names.docx
+++ b/Story/Names.docx
@@ -520,430 +520,432 @@
           <w:lang w:val="en-GB"/>
         </w:rPr>
       </w:pPr>
-    </w:p>
-    <w:p>
-      <w:pPr>
-        <w:jc w:val="left"/>
-        <w:rPr>
-          <w:b w:val="0"/>
-          <w:bCs w:val="0"/>
-          <w:sz w:val="20"/>
-          <w:szCs w:val="20"/>
-          <w:u w:val="none"/>
-          <w:lang w:val="en-GB"/>
-        </w:rPr>
-      </w:pPr>
-    </w:p>
-    <w:p>
-      <w:pPr>
-        <w:jc w:val="left"/>
-        <w:rPr>
-          <w:b w:val="0"/>
-          <w:bCs w:val="0"/>
-          <w:sz w:val="20"/>
-          <w:szCs w:val="20"/>
-          <w:u w:val="none"/>
-          <w:lang w:val="en-GB"/>
-        </w:rPr>
-      </w:pPr>
-      <w:r>
-        <w:rPr>
-          <w:b w:val="0"/>
-          <w:bCs w:val="0"/>
-          <w:sz w:val="20"/>
-          <w:szCs w:val="20"/>
-          <w:u w:val="none"/>
-          <w:lang w:val="en-GB"/>
-        </w:rPr>
-        <w:t>The day has come when we break from our fetters and reach for the sun only to find it forever out of reach.</w:t>
-      </w:r>
-    </w:p>
-    <w:p>
-      <w:pPr>
-        <w:jc w:val="left"/>
-        <w:rPr>
-          <w:b w:val="0"/>
-          <w:bCs w:val="0"/>
-          <w:sz w:val="20"/>
-          <w:szCs w:val="20"/>
-          <w:u w:val="none"/>
-          <w:lang w:val="en-GB"/>
-        </w:rPr>
-      </w:pPr>
-    </w:p>
-    <w:p>
-      <w:pPr>
-        <w:jc w:val="left"/>
-        <w:rPr>
-          <w:b w:val="0"/>
-          <w:bCs w:val="0"/>
-          <w:sz w:val="20"/>
-          <w:szCs w:val="20"/>
-          <w:u w:val="none"/>
-          <w:lang w:val="en-GB"/>
-        </w:rPr>
-      </w:pPr>
-      <w:r>
-        <w:rPr>
-          <w:b w:val="0"/>
-          <w:bCs w:val="0"/>
-          <w:sz w:val="20"/>
-          <w:szCs w:val="20"/>
-          <w:u w:val="none"/>
-          <w:lang w:val="en-GB"/>
-        </w:rPr>
-        <w:t>At the edge of the world, at the end of days, we try to better ourselves, but for what, when all that remains are the ashes of our pride.</w:t>
-      </w:r>
-    </w:p>
-    <w:p>
-      <w:pPr>
-        <w:jc w:val="left"/>
-        <w:rPr>
-          <w:b w:val="0"/>
-          <w:bCs w:val="0"/>
-          <w:sz w:val="20"/>
-          <w:szCs w:val="20"/>
-          <w:u w:val="none"/>
-          <w:lang w:val="en-GB"/>
-        </w:rPr>
-      </w:pPr>
-    </w:p>
-    <w:p>
-      <w:pPr>
-        <w:jc w:val="left"/>
-        <w:rPr>
-          <w:b w:val="0"/>
-          <w:bCs w:val="0"/>
-          <w:sz w:val="20"/>
-          <w:szCs w:val="20"/>
-          <w:u w:val="none"/>
-          <w:lang w:val="en-GB"/>
-        </w:rPr>
-      </w:pPr>
-    </w:p>
-    <w:p>
-      <w:pPr>
-        <w:jc w:val="left"/>
-        <w:rPr>
-          <w:b w:val="0"/>
-          <w:bCs w:val="0"/>
-          <w:sz w:val="20"/>
-          <w:szCs w:val="20"/>
-          <w:u w:val="none"/>
-          <w:lang w:val="en-GB"/>
-        </w:rPr>
-      </w:pPr>
-      <w:r>
-        <w:rPr>
-          <w:b w:val="0"/>
-          <w:bCs w:val="0"/>
-          <w:sz w:val="20"/>
-          <w:szCs w:val="20"/>
-          <w:u w:val="none"/>
-          <w:lang w:val="en-GB"/>
-        </w:rPr>
-        <w:t>A light drizzle starts to come down gently</w:t>
-      </w:r>
-    </w:p>
-    <w:p>
-      <w:pPr>
-        <w:jc w:val="left"/>
-        <w:rPr>
-          <w:b w:val="0"/>
-          <w:bCs w:val="0"/>
-          <w:sz w:val="20"/>
-          <w:szCs w:val="20"/>
-          <w:u w:val="none"/>
-          <w:lang w:val="en-GB"/>
-        </w:rPr>
-      </w:pPr>
-      <w:r>
-        <w:rPr>
-          <w:b w:val="0"/>
-          <w:bCs w:val="0"/>
-          <w:sz w:val="20"/>
-          <w:szCs w:val="20"/>
-          <w:u w:val="none"/>
-          <w:lang w:val="en-GB"/>
-        </w:rPr>
-        <w:t>The sky clears, and the dead sun shines down</w:t>
-      </w:r>
-    </w:p>
-    <w:p>
-      <w:pPr>
-        <w:jc w:val="left"/>
-        <w:rPr>
-          <w:b w:val="0"/>
-          <w:bCs w:val="0"/>
-          <w:sz w:val="20"/>
-          <w:szCs w:val="20"/>
-          <w:u w:val="none"/>
-          <w:lang w:val="en-GB"/>
-        </w:rPr>
-      </w:pPr>
-      <w:r>
-        <w:rPr>
-          <w:b w:val="0"/>
-          <w:bCs w:val="0"/>
-          <w:sz w:val="20"/>
-          <w:szCs w:val="20"/>
-          <w:u w:val="none"/>
-          <w:lang w:val="en-GB"/>
-        </w:rPr>
-        <w:t>A mist envelopes the land</w:t>
-      </w:r>
-    </w:p>
-    <w:p>
-      <w:pPr>
-        <w:jc w:val="left"/>
-        <w:rPr>
-          <w:b w:val="0"/>
-          <w:bCs w:val="0"/>
-          <w:sz w:val="20"/>
-          <w:szCs w:val="20"/>
-          <w:u w:val="none"/>
-          <w:lang w:val="en-GB"/>
-        </w:rPr>
-      </w:pPr>
-      <w:r>
-        <w:rPr>
-          <w:b w:val="0"/>
-          <w:bCs w:val="0"/>
-          <w:sz w:val="20"/>
-          <w:szCs w:val="20"/>
-          <w:u w:val="none"/>
-          <w:lang w:val="en-GB"/>
-        </w:rPr>
-        <w:t>Clouds of mist condense on the dry vegetation</w:t>
-      </w:r>
-    </w:p>
-    <w:p>
-      <w:pPr>
-        <w:jc w:val="left"/>
-        <w:rPr>
-          <w:b w:val="0"/>
-          <w:bCs w:val="0"/>
-          <w:sz w:val="20"/>
-          <w:szCs w:val="20"/>
-          <w:u w:val="none"/>
-          <w:lang w:val="en-GB"/>
-        </w:rPr>
-      </w:pPr>
-      <w:r>
-        <w:rPr>
-          <w:b w:val="0"/>
-          <w:bCs w:val="0"/>
-          <w:sz w:val="20"/>
-          <w:szCs w:val="20"/>
-          <w:u w:val="none"/>
-          <w:lang w:val="en-GB"/>
-        </w:rPr>
-        <w:t>Iron clouds cover the bleeding sky</w:t>
-      </w:r>
-    </w:p>
-    <w:p>
-      <w:pPr>
-        <w:jc w:val="left"/>
-        <w:rPr>
-          <w:b w:val="0"/>
-          <w:bCs w:val="0"/>
-          <w:sz w:val="20"/>
-          <w:szCs w:val="20"/>
-          <w:u w:val="none"/>
-          <w:lang w:val="en-GB"/>
-        </w:rPr>
-      </w:pPr>
-      <w:r>
-        <w:rPr>
-          <w:b w:val="0"/>
-          <w:bCs w:val="0"/>
-          <w:sz w:val="20"/>
-          <w:szCs w:val="20"/>
-          <w:u w:val="none"/>
-          <w:lang w:val="en-GB"/>
-        </w:rPr>
-        <w:t>The fury of nature rages overhead</w:t>
-      </w:r>
-    </w:p>
-    <w:p>
-      <w:pPr>
-        <w:jc w:val="left"/>
-        <w:rPr>
-          <w:b w:val="0"/>
-          <w:bCs w:val="0"/>
-          <w:sz w:val="20"/>
-          <w:szCs w:val="20"/>
-          <w:u w:val="none"/>
-          <w:lang w:val="en-GB"/>
-        </w:rPr>
-      </w:pPr>
-      <w:r>
-        <w:rPr>
-          <w:b w:val="0"/>
-          <w:bCs w:val="0"/>
-          <w:sz w:val="20"/>
-          <w:szCs w:val="20"/>
-          <w:u w:val="none"/>
-          <w:lang w:val="en-GB"/>
-        </w:rPr>
-        <w:t>A thick fog washes over the world</w:t>
-      </w:r>
-    </w:p>
-    <w:p>
-      <w:pPr>
-        <w:jc w:val="left"/>
-        <w:rPr>
-          <w:b w:val="0"/>
-          <w:bCs w:val="0"/>
-          <w:sz w:val="20"/>
-          <w:szCs w:val="20"/>
-          <w:u w:val="none"/>
-          <w:lang w:val="en-GB"/>
-        </w:rPr>
-      </w:pPr>
-      <w:r>
-        <w:rPr>
-          <w:b w:val="0"/>
-          <w:bCs w:val="0"/>
-          <w:sz w:val="20"/>
-          <w:szCs w:val="20"/>
-          <w:u w:val="none"/>
-          <w:lang w:val="en-GB"/>
-        </w:rPr>
-        <w:t>The sounds of the wasteland become muffled by thick fog</w:t>
-      </w:r>
-    </w:p>
-    <w:p>
-      <w:pPr>
-        <w:jc w:val="left"/>
-        <w:rPr>
-          <w:b w:val="0"/>
-          <w:bCs w:val="0"/>
-          <w:sz w:val="20"/>
-          <w:szCs w:val="20"/>
-          <w:u w:val="none"/>
-          <w:lang w:val="en-GB"/>
-        </w:rPr>
-      </w:pPr>
-      <w:r>
-        <w:rPr>
-          <w:b w:val="0"/>
-          <w:bCs w:val="0"/>
-          <w:sz w:val="20"/>
-          <w:szCs w:val="20"/>
-          <w:u w:val="none"/>
-          <w:lang w:val="en-GB"/>
-        </w:rPr>
-        <w:t>The sky soaks the world with torrential rain</w:t>
-      </w:r>
-    </w:p>
-    <w:p>
-      <w:pPr>
-        <w:jc w:val="left"/>
-        <w:rPr>
-          <w:b w:val="0"/>
-          <w:bCs w:val="0"/>
-          <w:sz w:val="20"/>
-          <w:szCs w:val="20"/>
-          <w:u w:val="none"/>
-          <w:lang w:val="en-GB"/>
-        </w:rPr>
-      </w:pPr>
-      <w:r>
-        <w:rPr>
-          <w:b w:val="0"/>
-          <w:bCs w:val="0"/>
-          <w:sz w:val="20"/>
-          <w:szCs w:val="20"/>
-          <w:u w:val="none"/>
-          <w:lang w:val="en-GB"/>
-        </w:rPr>
-        <w:t>Heavy rain cleans washes the blood from the devastated earth</w:t>
-      </w:r>
-    </w:p>
-    <w:p>
-      <w:pPr>
-        <w:jc w:val="left"/>
-        <w:rPr>
-          <w:b w:val="0"/>
-          <w:bCs w:val="0"/>
-          <w:sz w:val="20"/>
-          <w:szCs w:val="20"/>
-          <w:u w:val="none"/>
-          <w:lang w:val="en-GB"/>
-        </w:rPr>
-      </w:pPr>
-      <w:r>
-        <w:rPr>
-          <w:b w:val="0"/>
-          <w:bCs w:val="0"/>
-          <w:sz w:val="20"/>
-          <w:szCs w:val="20"/>
-          <w:u w:val="none"/>
-          <w:lang w:val="en-GB"/>
-        </w:rPr>
-        <w:t>Ice falls painfully from above</w:t>
-      </w:r>
-    </w:p>
-    <w:p>
-      <w:pPr>
-        <w:jc w:val="left"/>
-        <w:rPr>
-          <w:b w:val="0"/>
-          <w:bCs w:val="0"/>
-          <w:sz w:val="20"/>
-          <w:szCs w:val="20"/>
-          <w:u w:val="none"/>
-          <w:lang w:val="en-GB"/>
-        </w:rPr>
-      </w:pPr>
-      <w:r>
-        <w:rPr>
-          <w:b w:val="0"/>
-          <w:bCs w:val="0"/>
-          <w:sz w:val="20"/>
-          <w:szCs w:val="20"/>
-          <w:u w:val="none"/>
-          <w:lang w:val="en-GB"/>
-        </w:rPr>
-        <w:t>The wind moans in the peaks above</w:t>
-      </w:r>
-    </w:p>
-    <w:p>
-      <w:pPr>
-        <w:jc w:val="left"/>
-        <w:rPr>
-          <w:b w:val="0"/>
-          <w:bCs w:val="0"/>
-          <w:sz w:val="20"/>
-          <w:szCs w:val="20"/>
-          <w:u w:val="none"/>
-          <w:lang w:val="en-GB"/>
-        </w:rPr>
-      </w:pPr>
-      <w:r>
-        <w:rPr>
-          <w:b w:val="0"/>
-          <w:bCs w:val="0"/>
-          <w:sz w:val="20"/>
-          <w:szCs w:val="20"/>
-          <w:u w:val="none"/>
-          <w:lang w:val="en-GB"/>
-        </w:rPr>
-        <w:t>The clatter</w:t>
-      </w:r>
       <w:bookmarkStart w:id="0" w:name="_GoBack"/>
       <w:bookmarkEnd w:id="0"/>
-      <w:r>
-        <w:rPr>
-          <w:b w:val="0"/>
-          <w:bCs w:val="0"/>
-          <w:sz w:val="20"/>
-          <w:szCs w:val="20"/>
-          <w:u w:val="none"/>
-          <w:lang w:val="en-GB"/>
-        </w:rPr>
-        <w:t xml:space="preserve"> of falling rocks disturbed by an unseen creature echo around</w:t>
+    </w:p>
+    <w:p>
+      <w:pPr>
+        <w:jc w:val="left"/>
+        <w:rPr>
+          <w:b w:val="0"/>
+          <w:bCs w:val="0"/>
+          <w:sz w:val="20"/>
+          <w:szCs w:val="20"/>
+          <w:u w:val="none"/>
+          <w:lang w:val="en-GB"/>
+        </w:rPr>
+      </w:pPr>
+    </w:p>
+    <w:p>
+      <w:pPr>
+        <w:jc w:val="left"/>
+        <w:rPr>
+          <w:b w:val="0"/>
+          <w:bCs w:val="0"/>
+          <w:sz w:val="20"/>
+          <w:szCs w:val="20"/>
+          <w:u w:val="none"/>
+          <w:lang w:val="en-GB"/>
+        </w:rPr>
+      </w:pPr>
+    </w:p>
+    <w:p>
+      <w:pPr>
+        <w:jc w:val="left"/>
+        <w:rPr>
+          <w:b w:val="0"/>
+          <w:bCs w:val="0"/>
+          <w:sz w:val="20"/>
+          <w:szCs w:val="20"/>
+          <w:u w:val="none"/>
+          <w:lang w:val="en-GB"/>
+        </w:rPr>
+      </w:pPr>
+      <w:r>
+        <w:rPr>
+          <w:b w:val="0"/>
+          <w:bCs w:val="0"/>
+          <w:sz w:val="20"/>
+          <w:szCs w:val="20"/>
+          <w:u w:val="none"/>
+          <w:lang w:val="en-GB"/>
+        </w:rPr>
+        <w:t>The day has come when we break from our fetters and reach for the sun only to find it forever out of reach.</w:t>
+      </w:r>
+    </w:p>
+    <w:p>
+      <w:pPr>
+        <w:jc w:val="left"/>
+        <w:rPr>
+          <w:b w:val="0"/>
+          <w:bCs w:val="0"/>
+          <w:sz w:val="20"/>
+          <w:szCs w:val="20"/>
+          <w:u w:val="none"/>
+          <w:lang w:val="en-GB"/>
+        </w:rPr>
+      </w:pPr>
+    </w:p>
+    <w:p>
+      <w:pPr>
+        <w:jc w:val="left"/>
+        <w:rPr>
+          <w:b w:val="0"/>
+          <w:bCs w:val="0"/>
+          <w:sz w:val="20"/>
+          <w:szCs w:val="20"/>
+          <w:u w:val="none"/>
+          <w:lang w:val="en-GB"/>
+        </w:rPr>
+      </w:pPr>
+      <w:r>
+        <w:rPr>
+          <w:b w:val="0"/>
+          <w:bCs w:val="0"/>
+          <w:sz w:val="20"/>
+          <w:szCs w:val="20"/>
+          <w:u w:val="none"/>
+          <w:lang w:val="en-GB"/>
+        </w:rPr>
+        <w:t>At the edge of the world, at the end of days, we try to better ourselves, but for what, when all that remains are the ashes of our pride.</w:t>
+      </w:r>
+    </w:p>
+    <w:p>
+      <w:pPr>
+        <w:jc w:val="left"/>
+        <w:rPr>
+          <w:b w:val="0"/>
+          <w:bCs w:val="0"/>
+          <w:sz w:val="20"/>
+          <w:szCs w:val="20"/>
+          <w:u w:val="none"/>
+          <w:lang w:val="en-GB"/>
+        </w:rPr>
+      </w:pPr>
+    </w:p>
+    <w:p>
+      <w:pPr>
+        <w:jc w:val="left"/>
+        <w:rPr>
+          <w:b w:val="0"/>
+          <w:bCs w:val="0"/>
+          <w:sz w:val="20"/>
+          <w:szCs w:val="20"/>
+          <w:u w:val="none"/>
+          <w:lang w:val="en-GB"/>
+        </w:rPr>
+      </w:pPr>
+    </w:p>
+    <w:p>
+      <w:pPr>
+        <w:jc w:val="left"/>
+        <w:rPr>
+          <w:b w:val="0"/>
+          <w:bCs w:val="0"/>
+          <w:sz w:val="20"/>
+          <w:szCs w:val="20"/>
+          <w:u w:val="none"/>
+          <w:lang w:val="en-GB"/>
+        </w:rPr>
+      </w:pPr>
+      <w:r>
+        <w:rPr>
+          <w:b w:val="0"/>
+          <w:bCs w:val="0"/>
+          <w:sz w:val="20"/>
+          <w:szCs w:val="20"/>
+          <w:u w:val="none"/>
+          <w:lang w:val="en-GB"/>
+        </w:rPr>
+        <w:t>A light drizzle starts to come down gently</w:t>
+      </w:r>
+    </w:p>
+    <w:p>
+      <w:pPr>
+        <w:jc w:val="left"/>
+        <w:rPr>
+          <w:b w:val="0"/>
+          <w:bCs w:val="0"/>
+          <w:sz w:val="20"/>
+          <w:szCs w:val="20"/>
+          <w:u w:val="none"/>
+          <w:lang w:val="en-GB"/>
+        </w:rPr>
+      </w:pPr>
+      <w:r>
+        <w:rPr>
+          <w:b w:val="0"/>
+          <w:bCs w:val="0"/>
+          <w:sz w:val="20"/>
+          <w:szCs w:val="20"/>
+          <w:u w:val="none"/>
+          <w:lang w:val="en-GB"/>
+        </w:rPr>
+        <w:t>The sky clears, and the dead sun shines down</w:t>
+      </w:r>
+    </w:p>
+    <w:p>
+      <w:pPr>
+        <w:jc w:val="left"/>
+        <w:rPr>
+          <w:b w:val="0"/>
+          <w:bCs w:val="0"/>
+          <w:sz w:val="20"/>
+          <w:szCs w:val="20"/>
+          <w:u w:val="none"/>
+          <w:lang w:val="en-GB"/>
+        </w:rPr>
+      </w:pPr>
+      <w:r>
+        <w:rPr>
+          <w:b w:val="0"/>
+          <w:bCs w:val="0"/>
+          <w:sz w:val="20"/>
+          <w:szCs w:val="20"/>
+          <w:u w:val="none"/>
+          <w:lang w:val="en-GB"/>
+        </w:rPr>
+        <w:t>A mist envelopes the land</w:t>
+      </w:r>
+    </w:p>
+    <w:p>
+      <w:pPr>
+        <w:jc w:val="left"/>
+        <w:rPr>
+          <w:b w:val="0"/>
+          <w:bCs w:val="0"/>
+          <w:sz w:val="20"/>
+          <w:szCs w:val="20"/>
+          <w:u w:val="none"/>
+          <w:lang w:val="en-GB"/>
+        </w:rPr>
+      </w:pPr>
+      <w:r>
+        <w:rPr>
+          <w:b w:val="0"/>
+          <w:bCs w:val="0"/>
+          <w:sz w:val="20"/>
+          <w:szCs w:val="20"/>
+          <w:u w:val="none"/>
+          <w:lang w:val="en-GB"/>
+        </w:rPr>
+        <w:t>Clouds of mist condense on the dry vegetation</w:t>
+      </w:r>
+    </w:p>
+    <w:p>
+      <w:pPr>
+        <w:jc w:val="left"/>
+        <w:rPr>
+          <w:b w:val="0"/>
+          <w:bCs w:val="0"/>
+          <w:sz w:val="20"/>
+          <w:szCs w:val="20"/>
+          <w:u w:val="none"/>
+          <w:lang w:val="en-GB"/>
+        </w:rPr>
+      </w:pPr>
+      <w:r>
+        <w:rPr>
+          <w:b w:val="0"/>
+          <w:bCs w:val="0"/>
+          <w:sz w:val="20"/>
+          <w:szCs w:val="20"/>
+          <w:u w:val="none"/>
+          <w:lang w:val="en-GB"/>
+        </w:rPr>
+        <w:t>Iron clouds cover the bleeding sky</w:t>
+      </w:r>
+    </w:p>
+    <w:p>
+      <w:pPr>
+        <w:jc w:val="left"/>
+        <w:rPr>
+          <w:b w:val="0"/>
+          <w:bCs w:val="0"/>
+          <w:sz w:val="20"/>
+          <w:szCs w:val="20"/>
+          <w:u w:val="none"/>
+          <w:lang w:val="en-GB"/>
+        </w:rPr>
+      </w:pPr>
+      <w:r>
+        <w:rPr>
+          <w:b w:val="0"/>
+          <w:bCs w:val="0"/>
+          <w:sz w:val="20"/>
+          <w:szCs w:val="20"/>
+          <w:u w:val="none"/>
+          <w:lang w:val="en-GB"/>
+        </w:rPr>
+        <w:t>The fury of nature rages overhead</w:t>
+      </w:r>
+    </w:p>
+    <w:p>
+      <w:pPr>
+        <w:jc w:val="left"/>
+        <w:rPr>
+          <w:b w:val="0"/>
+          <w:bCs w:val="0"/>
+          <w:sz w:val="20"/>
+          <w:szCs w:val="20"/>
+          <w:u w:val="none"/>
+          <w:lang w:val="en-GB"/>
+        </w:rPr>
+      </w:pPr>
+      <w:r>
+        <w:rPr>
+          <w:b w:val="0"/>
+          <w:bCs w:val="0"/>
+          <w:sz w:val="20"/>
+          <w:szCs w:val="20"/>
+          <w:u w:val="none"/>
+          <w:lang w:val="en-GB"/>
+        </w:rPr>
+        <w:t>A thick fog washes over the world</w:t>
+      </w:r>
+    </w:p>
+    <w:p>
+      <w:pPr>
+        <w:jc w:val="left"/>
+        <w:rPr>
+          <w:b w:val="0"/>
+          <w:bCs w:val="0"/>
+          <w:sz w:val="20"/>
+          <w:szCs w:val="20"/>
+          <w:u w:val="none"/>
+          <w:lang w:val="en-GB"/>
+        </w:rPr>
+      </w:pPr>
+      <w:r>
+        <w:rPr>
+          <w:b w:val="0"/>
+          <w:bCs w:val="0"/>
+          <w:sz w:val="20"/>
+          <w:szCs w:val="20"/>
+          <w:u w:val="none"/>
+          <w:lang w:val="en-GB"/>
+        </w:rPr>
+        <w:t>The sounds of the wasteland become muffled by thick fog</w:t>
+      </w:r>
+    </w:p>
+    <w:p>
+      <w:pPr>
+        <w:jc w:val="left"/>
+        <w:rPr>
+          <w:b w:val="0"/>
+          <w:bCs w:val="0"/>
+          <w:sz w:val="20"/>
+          <w:szCs w:val="20"/>
+          <w:u w:val="none"/>
+          <w:lang w:val="en-GB"/>
+        </w:rPr>
+      </w:pPr>
+      <w:r>
+        <w:rPr>
+          <w:b w:val="0"/>
+          <w:bCs w:val="0"/>
+          <w:sz w:val="20"/>
+          <w:szCs w:val="20"/>
+          <w:u w:val="none"/>
+          <w:lang w:val="en-GB"/>
+        </w:rPr>
+        <w:t>The sky soaks the world with torrential rain</w:t>
+      </w:r>
+    </w:p>
+    <w:p>
+      <w:pPr>
+        <w:jc w:val="left"/>
+        <w:rPr>
+          <w:b w:val="0"/>
+          <w:bCs w:val="0"/>
+          <w:sz w:val="20"/>
+          <w:szCs w:val="20"/>
+          <w:u w:val="none"/>
+          <w:lang w:val="en-GB"/>
+        </w:rPr>
+      </w:pPr>
+      <w:r>
+        <w:rPr>
+          <w:b w:val="0"/>
+          <w:bCs w:val="0"/>
+          <w:sz w:val="20"/>
+          <w:szCs w:val="20"/>
+          <w:u w:val="none"/>
+          <w:lang w:val="en-GB"/>
+        </w:rPr>
+        <w:t>Heavy rain cleans washes the blood from the devastated earth</w:t>
+      </w:r>
+    </w:p>
+    <w:p>
+      <w:pPr>
+        <w:jc w:val="left"/>
+        <w:rPr>
+          <w:b w:val="0"/>
+          <w:bCs w:val="0"/>
+          <w:sz w:val="20"/>
+          <w:szCs w:val="20"/>
+          <w:u w:val="none"/>
+          <w:lang w:val="en-GB"/>
+        </w:rPr>
+      </w:pPr>
+      <w:r>
+        <w:rPr>
+          <w:b w:val="0"/>
+          <w:bCs w:val="0"/>
+          <w:sz w:val="20"/>
+          <w:szCs w:val="20"/>
+          <w:u w:val="none"/>
+          <w:lang w:val="en-GB"/>
+        </w:rPr>
+        <w:t>Ice falls painfully from above</w:t>
+      </w:r>
+    </w:p>
+    <w:p>
+      <w:pPr>
+        <w:jc w:val="left"/>
+        <w:rPr>
+          <w:b w:val="0"/>
+          <w:bCs w:val="0"/>
+          <w:sz w:val="20"/>
+          <w:szCs w:val="20"/>
+          <w:u w:val="none"/>
+          <w:lang w:val="en-GB"/>
+        </w:rPr>
+      </w:pPr>
+      <w:r>
+        <w:rPr>
+          <w:b w:val="0"/>
+          <w:bCs w:val="0"/>
+          <w:sz w:val="20"/>
+          <w:szCs w:val="20"/>
+          <w:u w:val="none"/>
+          <w:lang w:val="en-GB"/>
+        </w:rPr>
+        <w:t>The wind moans in the peaks above</w:t>
+      </w:r>
+    </w:p>
+    <w:p>
+      <w:pPr>
+        <w:jc w:val="left"/>
+        <w:rPr>
+          <w:b w:val="0"/>
+          <w:bCs w:val="0"/>
+          <w:sz w:val="20"/>
+          <w:szCs w:val="20"/>
+          <w:u w:val="none"/>
+          <w:lang w:val="en-GB"/>
+        </w:rPr>
+      </w:pPr>
+      <w:r>
+        <w:rPr>
+          <w:b w:val="0"/>
+          <w:bCs w:val="0"/>
+          <w:sz w:val="20"/>
+          <w:szCs w:val="20"/>
+          <w:u w:val="none"/>
+          <w:lang w:val="en-GB"/>
+        </w:rPr>
+        <w:t>The clatter of falling rocks disturbed by an unseen creature echo around</w:t>
       </w:r>
     </w:p>
     <w:p>

</xml_diff>